<commit_message>
“Entrega Final – laboratorio 6
</commit_message>
<xml_diff>
--- a/Docs/Observaciones-Lab 6.docx
+++ b/Docs/Observaciones-Lab 6.docx
@@ -4,7 +4,7 @@
   <w:body>
     <w:p>
       <w:pPr>
-        <w:pStyle w:val="Title"/>
+        <w:pStyle w:val="Ttulo"/>
         <w:jc w:val="center"/>
         <w:rPr>
           <w:lang w:val="es-419"/>
@@ -29,13 +29,7 @@
         <w:rPr>
           <w:lang w:val="es-419"/>
         </w:rPr>
-        <w:t xml:space="preserve">Estudiante </w:t>
-      </w:r>
-      <w:r>
-        <w:rPr>
-          <w:lang w:val="es-419"/>
-        </w:rPr>
-        <w:t>1</w:t>
+        <w:t>Alejandro José Segura Torres</w:t>
       </w:r>
       <w:r>
         <w:rPr>
@@ -47,7 +41,19 @@
         <w:rPr>
           <w:lang w:val="es-419"/>
         </w:rPr>
-        <w:t>Cod XXXX</w:t>
+        <w:t xml:space="preserve"> </w:t>
+      </w:r>
+      <w:r>
+        <w:rPr>
+          <w:lang w:val="es-419"/>
+        </w:rPr>
+        <w:t xml:space="preserve">Cod </w:t>
+      </w:r>
+      <w:r>
+        <w:rPr>
+          <w:lang w:val="es-419"/>
+        </w:rPr>
+        <w:t>202026468</w:t>
       </w:r>
     </w:p>
     <w:p>
@@ -62,13 +68,19 @@
         <w:rPr>
           <w:lang w:val="es-419"/>
         </w:rPr>
-        <w:t xml:space="preserve">Estudiante </w:t>
-      </w:r>
-      <w:r>
-        <w:rPr>
-          <w:lang w:val="es-419"/>
-        </w:rPr>
-        <w:t>2 Cod XXXX</w:t>
+        <w:t xml:space="preserve">Felipe Nuñez Pinillos </w:t>
+      </w:r>
+      <w:r>
+        <w:rPr>
+          <w:lang w:val="es-419"/>
+        </w:rPr>
+        <w:t xml:space="preserve"> Cod </w:t>
+      </w:r>
+      <w:r>
+        <w:rPr>
+          <w:lang w:val="es-419"/>
+        </w:rPr>
+        <w:t>202021673</w:t>
       </w:r>
     </w:p>
     <w:p>
@@ -82,7 +94,7 @@
     </w:p>
     <w:p>
       <w:pPr>
-        <w:pStyle w:val="ListParagraph"/>
+        <w:pStyle w:val="Prrafodelista"/>
         <w:numPr>
           <w:ilvl w:val="0"/>
           <w:numId w:val="1"/>
@@ -104,7 +116,29 @@
     </w:p>
     <w:p>
       <w:pPr>
-        <w:pStyle w:val="ListParagraph"/>
+        <w:pStyle w:val="Prrafodelista"/>
+        <w:numPr>
+          <w:ilvl w:val="0"/>
+          <w:numId w:val="2"/>
+        </w:numPr>
+        <w:spacing w:after="0"/>
+        <w:jc w:val="both"/>
+        <w:rPr>
+          <w:rFonts w:ascii="Dax-Regular" w:hAnsi="Dax-Regular"/>
+          <w:lang w:val="es-419"/>
+        </w:rPr>
+      </w:pPr>
+      <w:r>
+        <w:rPr>
+          <w:rFonts w:ascii="Dax-Regular" w:hAnsi="Dax-Regular"/>
+          <w:lang w:val="es-419"/>
+        </w:rPr>
+        <w:t>La Estructura de Datos que se utiliza en este índice es el Mapa tipo Chainig.</w:t>
+      </w:r>
+    </w:p>
+    <w:p>
+      <w:pPr>
+        <w:pStyle w:val="Prrafodelista"/>
         <w:numPr>
           <w:ilvl w:val="0"/>
           <w:numId w:val="1"/>
@@ -126,7 +160,29 @@
     </w:p>
     <w:p>
       <w:pPr>
-        <w:pStyle w:val="ListParagraph"/>
+        <w:pStyle w:val="Prrafodelista"/>
+        <w:numPr>
+          <w:ilvl w:val="0"/>
+          <w:numId w:val="2"/>
+        </w:numPr>
+        <w:spacing w:after="0"/>
+        <w:jc w:val="both"/>
+        <w:rPr>
+          <w:rFonts w:ascii="Dax-Regular" w:hAnsi="Dax-Regular"/>
+          <w:lang w:val="es-419"/>
+        </w:rPr>
+      </w:pPr>
+      <w:r>
+        <w:rPr>
+          <w:rFonts w:ascii="Dax-Regular" w:hAnsi="Dax-Regular"/>
+          <w:lang w:val="es-419"/>
+        </w:rPr>
+        <w:t xml:space="preserve">Inicialmente se esperan almacenar 800 elementos </w:t>
+      </w:r>
+    </w:p>
+    <w:p>
+      <w:pPr>
+        <w:pStyle w:val="Prrafodelista"/>
         <w:numPr>
           <w:ilvl w:val="0"/>
           <w:numId w:val="1"/>
@@ -148,7 +204,29 @@
     </w:p>
     <w:p>
       <w:pPr>
-        <w:pStyle w:val="ListParagraph"/>
+        <w:pStyle w:val="Prrafodelista"/>
+        <w:numPr>
+          <w:ilvl w:val="0"/>
+          <w:numId w:val="2"/>
+        </w:numPr>
+        <w:spacing w:after="0"/>
+        <w:jc w:val="both"/>
+        <w:rPr>
+          <w:rFonts w:ascii="Dax-Regular" w:hAnsi="Dax-Regular"/>
+          <w:lang w:val="es-419"/>
+        </w:rPr>
+      </w:pPr>
+      <w:r>
+        <w:rPr>
+          <w:rFonts w:ascii="Dax-Regular" w:hAnsi="Dax-Regular"/>
+          <w:lang w:val="es-419"/>
+        </w:rPr>
+        <w:t>El factor de carga máximo es de 4.0</w:t>
+      </w:r>
+    </w:p>
+    <w:p>
+      <w:pPr>
+        <w:pStyle w:val="Prrafodelista"/>
         <w:numPr>
           <w:ilvl w:val="0"/>
           <w:numId w:val="1"/>
@@ -165,28 +243,34 @@
           <w:rFonts w:ascii="Dax-Regular" w:hAnsi="Dax-Regular"/>
           <w:lang w:val="es-419"/>
         </w:rPr>
-        <w:t xml:space="preserve">¿Con cuántos elementos serán necesarios agregar para hacer </w:t>
-      </w:r>
-      <w:proofErr w:type="spellStart"/>
-      <w:r>
-        <w:rPr>
-          <w:rFonts w:ascii="Dax-Regular" w:hAnsi="Dax-Regular"/>
-          <w:lang w:val="es-419"/>
-        </w:rPr>
-        <w:t>re-hash</w:t>
-      </w:r>
-      <w:proofErr w:type="spellEnd"/>
-      <w:r>
-        <w:rPr>
-          <w:rFonts w:ascii="Dax-Regular" w:hAnsi="Dax-Regular"/>
-          <w:lang w:val="es-419"/>
-        </w:rPr>
-        <w:t xml:space="preserve"> de la tabla?</w:t>
-      </w:r>
-    </w:p>
-    <w:p>
-      <w:pPr>
-        <w:pStyle w:val="ListParagraph"/>
+        <w:t>¿Con cuántos elementos serán necesarios agregar para hacer re-hash de la tabla?</w:t>
+      </w:r>
+    </w:p>
+    <w:p>
+      <w:pPr>
+        <w:pStyle w:val="Prrafodelista"/>
+        <w:numPr>
+          <w:ilvl w:val="0"/>
+          <w:numId w:val="2"/>
+        </w:numPr>
+        <w:spacing w:after="0"/>
+        <w:jc w:val="both"/>
+        <w:rPr>
+          <w:rFonts w:ascii="Dax-Regular" w:hAnsi="Dax-Regular"/>
+          <w:lang w:val="es-419"/>
+        </w:rPr>
+      </w:pPr>
+      <w:r>
+        <w:rPr>
+          <w:rFonts w:ascii="Dax-Regular" w:hAnsi="Dax-Regular"/>
+          <w:lang w:val="es-419"/>
+        </w:rPr>
+        <w:t>Para los books ID cuando la tabla tenga 40000 datos se debe hacer re hash; y para los tags cuando la tabla tenga 17250 datos se debe hacer re hash.</w:t>
+      </w:r>
+    </w:p>
+    <w:p>
+      <w:pPr>
+        <w:pStyle w:val="Prrafodelista"/>
         <w:numPr>
           <w:ilvl w:val="0"/>
           <w:numId w:val="1"/>
@@ -205,7 +289,6 @@
         </w:rPr>
         <w:t>¿Qué hace la instrucción “</w:t>
       </w:r>
-      <w:proofErr w:type="spellStart"/>
       <w:r>
         <w:rPr>
           <w:rFonts w:ascii="Dax-Regular" w:hAnsi="Dax-Regular"/>
@@ -213,17 +296,7 @@
           <w:bCs/>
           <w:lang w:val="es-419"/>
         </w:rPr>
-        <w:t>mp.put</w:t>
-      </w:r>
-      <w:proofErr w:type="spellEnd"/>
-      <w:r>
-        <w:rPr>
-          <w:rFonts w:ascii="Dax-Regular" w:hAnsi="Dax-Regular"/>
-          <w:b/>
-          <w:bCs/>
-          <w:lang w:val="es-419"/>
-        </w:rPr>
-        <w:t>(...)”</w:t>
+        <w:t>mp.put(...)”</w:t>
       </w:r>
       <w:r>
         <w:rPr>
@@ -235,7 +308,43 @@
     </w:p>
     <w:p>
       <w:pPr>
-        <w:pStyle w:val="ListParagraph"/>
+        <w:pStyle w:val="Prrafodelista"/>
+        <w:numPr>
+          <w:ilvl w:val="0"/>
+          <w:numId w:val="2"/>
+        </w:numPr>
+        <w:spacing w:after="0"/>
+        <w:jc w:val="both"/>
+        <w:rPr>
+          <w:rFonts w:ascii="Dax-Regular" w:hAnsi="Dax-Regular"/>
+          <w:lang w:val="es-419"/>
+        </w:rPr>
+      </w:pPr>
+      <w:r>
+        <w:rPr>
+          <w:rFonts w:ascii="Dax-Regular" w:hAnsi="Dax-Regular"/>
+          <w:lang w:val="es-419"/>
+        </w:rPr>
+        <w:t>La instrucción “mp.put(…)”</w:t>
+      </w:r>
+      <w:r>
+        <w:rPr>
+          <w:rFonts w:ascii="Dax-Regular" w:hAnsi="Dax-Regular"/>
+          <w:lang w:val="es-419"/>
+        </w:rPr>
+        <w:t>,</w:t>
+      </w:r>
+      <w:r>
+        <w:rPr>
+          <w:rFonts w:ascii="Dax-Regular" w:hAnsi="Dax-Regular"/>
+          <w:lang w:val="es-419"/>
+        </w:rPr>
+        <w:t xml:space="preserve"> agrega una pareja llave valor al mapa.</w:t>
+      </w:r>
+    </w:p>
+    <w:p>
+      <w:pPr>
+        <w:pStyle w:val="Prrafodelista"/>
         <w:numPr>
           <w:ilvl w:val="0"/>
           <w:numId w:val="1"/>
@@ -268,59 +377,82 @@
           <w:bCs/>
           <w:lang w:val="es-ES"/>
         </w:rPr>
-        <w:t>“</w:t>
-      </w:r>
-      <w:proofErr w:type="spellStart"/>
+        <w:t>“book[‘goodreads_book_id’]”</w:t>
+      </w:r>
+      <w:r>
+        <w:rPr>
+          <w:rFonts w:ascii="Dax-Regular" w:hAnsi="Dax-Regular"/>
+          <w:lang w:val="es-ES"/>
+        </w:rPr>
+        <w:t xml:space="preserve"> en esa instrucción?</w:t>
+      </w:r>
+    </w:p>
+    <w:p>
+      <w:pPr>
+        <w:pStyle w:val="Prrafodelista"/>
+        <w:numPr>
+          <w:ilvl w:val="0"/>
+          <w:numId w:val="2"/>
+        </w:numPr>
+        <w:spacing w:after="0"/>
+        <w:jc w:val="both"/>
+        <w:rPr>
+          <w:rFonts w:ascii="Dax-Regular" w:hAnsi="Dax-Regular"/>
+          <w:lang w:val="es-419"/>
+        </w:rPr>
+      </w:pPr>
+      <w:r>
+        <w:rPr>
+          <w:rFonts w:ascii="Dax-Regular" w:hAnsi="Dax-Regular"/>
+          <w:lang w:val="es-CO"/>
+        </w:rPr>
+        <w:t xml:space="preserve">El papel de </w:t>
+      </w:r>
       <w:r>
         <w:rPr>
           <w:rFonts w:ascii="Dax-Regular" w:hAnsi="Dax-Regular"/>
           <w:b/>
           <w:bCs/>
-          <w:lang w:val="es-ES"/>
-        </w:rPr>
-        <w:t>book</w:t>
-      </w:r>
-      <w:proofErr w:type="spellEnd"/>
+          <w:lang w:val="es-CO"/>
+        </w:rPr>
+        <w:t>“book[‘goodreads_book_id’]”</w:t>
+      </w:r>
       <w:r>
         <w:rPr>
           <w:rFonts w:ascii="Dax-Regular" w:hAnsi="Dax-Regular"/>
           <w:b/>
           <w:bCs/>
-          <w:lang w:val="es-ES"/>
-        </w:rPr>
-        <w:t>[‘</w:t>
-      </w:r>
-      <w:proofErr w:type="spellStart"/>
+          <w:lang w:val="es-CO"/>
+        </w:rPr>
+        <w:t>,</w:t>
+      </w:r>
       <w:r>
         <w:rPr>
           <w:rFonts w:ascii="Dax-Regular" w:hAnsi="Dax-Regular"/>
           <w:b/>
           <w:bCs/>
-          <w:lang w:val="es-ES"/>
-        </w:rPr>
-        <w:t>goodreads_book_id</w:t>
-      </w:r>
-      <w:proofErr w:type="spellEnd"/>
-      <w:r>
-        <w:rPr>
-          <w:rFonts w:ascii="Dax-Regular" w:hAnsi="Dax-Regular"/>
-          <w:b/>
-          <w:bCs/>
-          <w:lang w:val="es-ES"/>
-        </w:rPr>
-        <w:t>’]”</w:t>
-      </w:r>
-      <w:r>
-        <w:rPr>
-          <w:rFonts w:ascii="Dax-Regular" w:hAnsi="Dax-Regular"/>
-          <w:lang w:val="es-ES"/>
-        </w:rPr>
-        <w:t xml:space="preserve"> en esa instrucción?</w:t>
-      </w:r>
-    </w:p>
-    <w:p>
-      <w:pPr>
-        <w:pStyle w:val="ListParagraph"/>
+          <w:lang w:val="es-CO"/>
+        </w:rPr>
+        <w:t xml:space="preserve"> </w:t>
+      </w:r>
+      <w:r>
+        <w:rPr>
+          <w:rFonts w:ascii="Dax-Regular" w:hAnsi="Dax-Regular"/>
+          <w:lang w:val="es-419"/>
+        </w:rPr>
+        <w:t>es agregar un ID como llave en el mapa</w:t>
+      </w:r>
+      <w:r>
+        <w:rPr>
+          <w:rFonts w:ascii="Dax-Regular" w:hAnsi="Dax-Regular"/>
+          <w:lang w:val="es-419"/>
+        </w:rPr>
+        <w:t>.</w:t>
+      </w:r>
+    </w:p>
+    <w:p>
+      <w:pPr>
+        <w:pStyle w:val="Prrafodelista"/>
         <w:numPr>
           <w:ilvl w:val="0"/>
           <w:numId w:val="1"/>
@@ -349,7 +481,6 @@
         </w:rPr>
         <w:t>“</w:t>
       </w:r>
-      <w:proofErr w:type="spellStart"/>
       <w:r>
         <w:rPr>
           <w:rFonts w:ascii="Dax-Regular" w:hAnsi="Dax-Regular"/>
@@ -360,32 +491,55 @@
           <w:highlight w:val="yellow"/>
           <w:lang w:val="es-ES"/>
         </w:rPr>
-        <w:t>book</w:t>
-      </w:r>
-      <w:proofErr w:type="spellEnd"/>
-      <w:r>
-        <w:rPr>
-          <w:rFonts w:ascii="Dax-Regular" w:hAnsi="Dax-Regular"/>
-          <w:b/>
-          <w:bCs/>
-          <w:i/>
-          <w:iCs/>
-          <w:highlight w:val="yellow"/>
+        <w:t>book”</w:t>
+      </w:r>
+      <w:r>
+        <w:rPr>
+          <w:rFonts w:ascii="Dax-Regular" w:hAnsi="Dax-Regular"/>
           <w:lang w:val="es-ES"/>
         </w:rPr>
-        <w:t>”</w:t>
-      </w:r>
+        <w:t xml:space="preserve"> en esa instrucción?</w:t>
+      </w:r>
+    </w:p>
+    <w:p>
+      <w:pPr>
+        <w:pStyle w:val="Prrafodelista"/>
+        <w:numPr>
+          <w:ilvl w:val="0"/>
+          <w:numId w:val="2"/>
+        </w:numPr>
+        <w:spacing w:after="0"/>
+        <w:jc w:val="both"/>
+        <w:rPr>
+          <w:rFonts w:ascii="Dax-Regular" w:hAnsi="Dax-Regular"/>
+          <w:lang w:val="es-419"/>
+        </w:rPr>
+      </w:pPr>
       <w:r>
         <w:rPr>
           <w:rFonts w:ascii="Dax-Regular" w:hAnsi="Dax-Regular"/>
           <w:lang w:val="es-ES"/>
         </w:rPr>
-        <w:t xml:space="preserve"> en esa instrucción?</w:t>
-      </w:r>
-    </w:p>
-    <w:p>
-      <w:pPr>
-        <w:pStyle w:val="ListParagraph"/>
+        <w:t>El papel de “book”</w:t>
+      </w:r>
+      <w:r>
+        <w:rPr>
+          <w:rFonts w:ascii="Dax-Regular" w:hAnsi="Dax-Regular"/>
+          <w:lang w:val="es-ES"/>
+        </w:rPr>
+        <w:t>,</w:t>
+      </w:r>
+      <w:r>
+        <w:rPr>
+          <w:rFonts w:ascii="Dax-Regular" w:hAnsi="Dax-Regular"/>
+          <w:lang w:val="es-ES"/>
+        </w:rPr>
+        <w:t xml:space="preserve"> es agregar un book como valor en el mapa.</w:t>
+      </w:r>
+    </w:p>
+    <w:p>
+      <w:pPr>
+        <w:pStyle w:val="Prrafodelista"/>
         <w:numPr>
           <w:ilvl w:val="0"/>
           <w:numId w:val="1"/>
@@ -411,27 +565,7 @@
           <w:bCs/>
           <w:lang w:val="es-419"/>
         </w:rPr>
-        <w:t>“</w:t>
-      </w:r>
-      <w:proofErr w:type="spellStart"/>
-      <w:r>
-        <w:rPr>
-          <w:rFonts w:ascii="Dax-Regular" w:hAnsi="Dax-Regular"/>
-          <w:b/>
-          <w:bCs/>
-          <w:lang w:val="es-419"/>
-        </w:rPr>
-        <w:t>mp.get</w:t>
-      </w:r>
-      <w:proofErr w:type="spellEnd"/>
-      <w:r>
-        <w:rPr>
-          <w:rFonts w:ascii="Dax-Regular" w:hAnsi="Dax-Regular"/>
-          <w:b/>
-          <w:bCs/>
-          <w:lang w:val="es-419"/>
-        </w:rPr>
-        <w:t>(…)”</w:t>
+        <w:t>“mp.get(…)”</w:t>
       </w:r>
       <w:r>
         <w:rPr>
@@ -443,7 +577,50 @@
     </w:p>
     <w:p>
       <w:pPr>
-        <w:pStyle w:val="ListParagraph"/>
+        <w:pStyle w:val="Prrafodelista"/>
+        <w:numPr>
+          <w:ilvl w:val="0"/>
+          <w:numId w:val="2"/>
+        </w:numPr>
+        <w:spacing w:after="0"/>
+        <w:jc w:val="both"/>
+        <w:rPr>
+          <w:rFonts w:ascii="Dax-Regular" w:hAnsi="Dax-Regular"/>
+          <w:lang w:val="es-419"/>
+        </w:rPr>
+      </w:pPr>
+      <w:r>
+        <w:rPr>
+          <w:rFonts w:ascii="Dax-Regular" w:hAnsi="Dax-Regular"/>
+          <w:lang w:val="es-419"/>
+        </w:rPr>
+        <w:t>La instrucción “mp.get(…)”</w:t>
+      </w:r>
+      <w:r>
+        <w:rPr>
+          <w:rFonts w:ascii="Dax-Regular" w:hAnsi="Dax-Regular"/>
+          <w:lang w:val="es-419"/>
+        </w:rPr>
+        <w:t>,</w:t>
+      </w:r>
+      <w:r>
+        <w:rPr>
+          <w:rFonts w:ascii="Dax-Regular" w:hAnsi="Dax-Regular"/>
+          <w:lang w:val="es-419"/>
+        </w:rPr>
+        <w:t xml:space="preserve"> </w:t>
+      </w:r>
+      <w:r>
+        <w:rPr>
+          <w:rFonts w:ascii="Dax-Regular" w:hAnsi="Dax-Regular"/>
+          <w:lang w:val="es-419"/>
+        </w:rPr>
+        <w:t>retorna una pareja llave valor del mapa.</w:t>
+      </w:r>
+    </w:p>
+    <w:p>
+      <w:pPr>
+        <w:pStyle w:val="Prrafodelista"/>
         <w:numPr>
           <w:ilvl w:val="0"/>
           <w:numId w:val="1"/>
@@ -478,7 +655,6 @@
         </w:rPr>
         <w:t>“</w:t>
       </w:r>
-      <w:proofErr w:type="spellStart"/>
       <w:r>
         <w:rPr>
           <w:rFonts w:ascii="Dax-Regular" w:hAnsi="Dax-Regular"/>
@@ -488,19 +664,7 @@
           <w:iCs/>
           <w:lang w:val="es-ES"/>
         </w:rPr>
-        <w:t>year</w:t>
-      </w:r>
-      <w:proofErr w:type="spellEnd"/>
-      <w:r>
-        <w:rPr>
-          <w:rFonts w:ascii="Dax-Regular" w:hAnsi="Dax-Regular"/>
-          <w:b/>
-          <w:bCs/>
-          <w:i/>
-          <w:iCs/>
-          <w:lang w:val="es-ES"/>
-        </w:rPr>
-        <w:t>”</w:t>
+        <w:t>year”</w:t>
       </w:r>
       <w:r>
         <w:rPr>
@@ -521,7 +685,29 @@
     </w:p>
     <w:p>
       <w:pPr>
-        <w:pStyle w:val="ListParagraph"/>
+        <w:pStyle w:val="Prrafodelista"/>
+        <w:numPr>
+          <w:ilvl w:val="0"/>
+          <w:numId w:val="2"/>
+        </w:numPr>
+        <w:spacing w:after="0"/>
+        <w:jc w:val="both"/>
+        <w:rPr>
+          <w:rFonts w:ascii="Dax-Regular" w:hAnsi="Dax-Regular"/>
+          <w:lang w:val="es-419"/>
+        </w:rPr>
+      </w:pPr>
+      <w:r>
+        <w:rPr>
+          <w:rFonts w:ascii="Dax-Regular" w:hAnsi="Dax-Regular"/>
+          <w:lang w:val="es-ES"/>
+        </w:rPr>
+        <w:t>El papel que cumple “year” es el de demostrar si existe una pareja llave valor del mapa.</w:t>
+      </w:r>
+    </w:p>
+    <w:p>
+      <w:pPr>
+        <w:pStyle w:val="Prrafodelista"/>
         <w:numPr>
           <w:ilvl w:val="0"/>
           <w:numId w:val="1"/>
@@ -533,7 +719,6 @@
           <w:lang w:val="es-419"/>
         </w:rPr>
       </w:pPr>
-      <w:proofErr w:type="gramStart"/>
       <w:r>
         <w:rPr>
           <w:rFonts w:ascii="Dax-Regular" w:hAnsi="Dax-Regular"/>
@@ -548,44 +733,36 @@
           <w:bCs/>
           <w:lang w:val="es-ES"/>
         </w:rPr>
-        <w:t>“</w:t>
-      </w:r>
-      <w:proofErr w:type="spellStart"/>
-      <w:r>
-        <w:rPr>
-          <w:rFonts w:ascii="Dax-Regular" w:hAnsi="Dax-Regular"/>
-          <w:b/>
-          <w:bCs/>
+        <w:t>“me.getValue(…)”</w:t>
+      </w:r>
+      <w:r>
+        <w:rPr>
+          <w:rFonts w:ascii="Dax-Regular" w:hAnsi="Dax-Regular"/>
           <w:lang w:val="es-ES"/>
         </w:rPr>
-        <w:t>me.</w:t>
-      </w:r>
-      <w:proofErr w:type="gramEnd"/>
-      <w:r>
-        <w:rPr>
-          <w:rFonts w:ascii="Dax-Regular" w:hAnsi="Dax-Regular"/>
-          <w:b/>
-          <w:bCs/>
+        <w:t>?</w:t>
+      </w:r>
+    </w:p>
+    <w:p>
+      <w:pPr>
+        <w:pStyle w:val="Prrafodelista"/>
+        <w:numPr>
+          <w:ilvl w:val="0"/>
+          <w:numId w:val="2"/>
+        </w:numPr>
+        <w:spacing w:after="0"/>
+        <w:jc w:val="both"/>
+        <w:rPr>
+          <w:rFonts w:ascii="Dax-Regular" w:hAnsi="Dax-Regular"/>
+          <w:lang w:val="es-419"/>
+        </w:rPr>
+      </w:pPr>
+      <w:r>
+        <w:rPr>
+          <w:rFonts w:ascii="Dax-Regular" w:hAnsi="Dax-Regular"/>
           <w:lang w:val="es-ES"/>
         </w:rPr>
-        <w:t>getValue</w:t>
-      </w:r>
-      <w:proofErr w:type="spellEnd"/>
-      <w:r>
-        <w:rPr>
-          <w:rFonts w:ascii="Dax-Regular" w:hAnsi="Dax-Regular"/>
-          <w:b/>
-          <w:bCs/>
-          <w:lang w:val="es-ES"/>
-        </w:rPr>
-        <w:t>(…)”</w:t>
-      </w:r>
-      <w:r>
-        <w:rPr>
-          <w:rFonts w:ascii="Dax-Regular" w:hAnsi="Dax-Regular"/>
-          <w:lang w:val="es-ES"/>
-        </w:rPr>
-        <w:t>?</w:t>
+        <w:t>La instrucción “me.getValue(…)”, se encarga de retornar el valor de la entrada.</w:t>
       </w:r>
     </w:p>
     <w:p>
@@ -720,8 +897,123 @@
       </w:rPr>
     </w:lvl>
   </w:abstractNum>
+  <w:abstractNum w:abstractNumId="1" w15:restartNumberingAfterBreak="0">
+    <w:nsid w:val="46556371"/>
+    <w:multiLevelType w:val="hybridMultilevel"/>
+    <w:tmpl w:val="F458683C"/>
+    <w:lvl w:ilvl="0" w:tplc="DAD81A6C">
+      <w:numFmt w:val="bullet"/>
+      <w:lvlText w:val="-"/>
+      <w:lvlJc w:val="left"/>
+      <w:pPr>
+        <w:ind w:left="720" w:hanging="360"/>
+      </w:pPr>
+      <w:rPr>
+        <w:rFonts w:ascii="Dax-Regular" w:eastAsiaTheme="minorEastAsia" w:hAnsi="Dax-Regular" w:cstheme="minorBidi" w:hint="default"/>
+      </w:rPr>
+    </w:lvl>
+    <w:lvl w:ilvl="1" w:tplc="240A0003" w:tentative="1">
+      <w:start w:val="1"/>
+      <w:numFmt w:val="bullet"/>
+      <w:lvlText w:val="o"/>
+      <w:lvlJc w:val="left"/>
+      <w:pPr>
+        <w:ind w:left="1440" w:hanging="360"/>
+      </w:pPr>
+      <w:rPr>
+        <w:rFonts w:ascii="Courier New" w:hAnsi="Courier New" w:cs="Courier New" w:hint="default"/>
+      </w:rPr>
+    </w:lvl>
+    <w:lvl w:ilvl="2" w:tplc="240A0005" w:tentative="1">
+      <w:start w:val="1"/>
+      <w:numFmt w:val="bullet"/>
+      <w:lvlText w:val=""/>
+      <w:lvlJc w:val="left"/>
+      <w:pPr>
+        <w:ind w:left="2160" w:hanging="360"/>
+      </w:pPr>
+      <w:rPr>
+        <w:rFonts w:ascii="Wingdings" w:hAnsi="Wingdings" w:hint="default"/>
+      </w:rPr>
+    </w:lvl>
+    <w:lvl w:ilvl="3" w:tplc="240A0001" w:tentative="1">
+      <w:start w:val="1"/>
+      <w:numFmt w:val="bullet"/>
+      <w:lvlText w:val=""/>
+      <w:lvlJc w:val="left"/>
+      <w:pPr>
+        <w:ind w:left="2880" w:hanging="360"/>
+      </w:pPr>
+      <w:rPr>
+        <w:rFonts w:ascii="Symbol" w:hAnsi="Symbol" w:hint="default"/>
+      </w:rPr>
+    </w:lvl>
+    <w:lvl w:ilvl="4" w:tplc="240A0003" w:tentative="1">
+      <w:start w:val="1"/>
+      <w:numFmt w:val="bullet"/>
+      <w:lvlText w:val="o"/>
+      <w:lvlJc w:val="left"/>
+      <w:pPr>
+        <w:ind w:left="3600" w:hanging="360"/>
+      </w:pPr>
+      <w:rPr>
+        <w:rFonts w:ascii="Courier New" w:hAnsi="Courier New" w:cs="Courier New" w:hint="default"/>
+      </w:rPr>
+    </w:lvl>
+    <w:lvl w:ilvl="5" w:tplc="240A0005" w:tentative="1">
+      <w:start w:val="1"/>
+      <w:numFmt w:val="bullet"/>
+      <w:lvlText w:val=""/>
+      <w:lvlJc w:val="left"/>
+      <w:pPr>
+        <w:ind w:left="4320" w:hanging="360"/>
+      </w:pPr>
+      <w:rPr>
+        <w:rFonts w:ascii="Wingdings" w:hAnsi="Wingdings" w:hint="default"/>
+      </w:rPr>
+    </w:lvl>
+    <w:lvl w:ilvl="6" w:tplc="240A0001" w:tentative="1">
+      <w:start w:val="1"/>
+      <w:numFmt w:val="bullet"/>
+      <w:lvlText w:val=""/>
+      <w:lvlJc w:val="left"/>
+      <w:pPr>
+        <w:ind w:left="5040" w:hanging="360"/>
+      </w:pPr>
+      <w:rPr>
+        <w:rFonts w:ascii="Symbol" w:hAnsi="Symbol" w:hint="default"/>
+      </w:rPr>
+    </w:lvl>
+    <w:lvl w:ilvl="7" w:tplc="240A0003" w:tentative="1">
+      <w:start w:val="1"/>
+      <w:numFmt w:val="bullet"/>
+      <w:lvlText w:val="o"/>
+      <w:lvlJc w:val="left"/>
+      <w:pPr>
+        <w:ind w:left="5760" w:hanging="360"/>
+      </w:pPr>
+      <w:rPr>
+        <w:rFonts w:ascii="Courier New" w:hAnsi="Courier New" w:cs="Courier New" w:hint="default"/>
+      </w:rPr>
+    </w:lvl>
+    <w:lvl w:ilvl="8" w:tplc="240A0005" w:tentative="1">
+      <w:start w:val="1"/>
+      <w:numFmt w:val="bullet"/>
+      <w:lvlText w:val=""/>
+      <w:lvlJc w:val="left"/>
+      <w:pPr>
+        <w:ind w:left="6480" w:hanging="360"/>
+      </w:pPr>
+      <w:rPr>
+        <w:rFonts w:ascii="Wingdings" w:hAnsi="Wingdings" w:hint="default"/>
+      </w:rPr>
+    </w:lvl>
+  </w:abstractNum>
   <w:num w:numId="1">
     <w:abstractNumId w:val="0"/>
+  </w:num>
+  <w:num w:numId="2">
+    <w:abstractNumId w:val="1"/>
   </w:num>
 </w:numbering>
 </file>
@@ -1128,13 +1420,13 @@
       <w:noProof/>
     </w:rPr>
   </w:style>
-  <w:style w:type="character" w:default="1" w:styleId="DefaultParagraphFont">
+  <w:style w:type="character" w:default="1" w:styleId="Fuentedeprrafopredeter">
     <w:name w:val="Default Paragraph Font"/>
     <w:uiPriority w:val="1"/>
     <w:semiHidden/>
     <w:unhideWhenUsed/>
   </w:style>
-  <w:style w:type="table" w:default="1" w:styleId="TableNormal">
+  <w:style w:type="table" w:default="1" w:styleId="Tablanormal">
     <w:name w:val="Normal Table"/>
     <w:uiPriority w:val="99"/>
     <w:semiHidden/>
@@ -1149,17 +1441,17 @@
       </w:tblCellMar>
     </w:tblPr>
   </w:style>
-  <w:style w:type="numbering" w:default="1" w:styleId="NoList">
+  <w:style w:type="numbering" w:default="1" w:styleId="Sinlista">
     <w:name w:val="No List"/>
     <w:uiPriority w:val="99"/>
     <w:semiHidden/>
     <w:unhideWhenUsed/>
   </w:style>
-  <w:style w:type="paragraph" w:styleId="Title">
+  <w:style w:type="paragraph" w:styleId="Ttulo">
     <w:name w:val="Title"/>
     <w:basedOn w:val="Normal"/>
     <w:next w:val="Normal"/>
-    <w:link w:val="TitleChar"/>
+    <w:link w:val="TtuloCar"/>
     <w:uiPriority w:val="10"/>
     <w:qFormat/>
     <w:rsid w:val="00BA3B38"/>
@@ -1175,10 +1467,10 @@
       <w:szCs w:val="56"/>
     </w:rPr>
   </w:style>
-  <w:style w:type="character" w:customStyle="1" w:styleId="TitleChar">
-    <w:name w:val="Title Char"/>
-    <w:basedOn w:val="DefaultParagraphFont"/>
-    <w:link w:val="Title"/>
+  <w:style w:type="character" w:customStyle="1" w:styleId="TtuloCar">
+    <w:name w:val="Título Car"/>
+    <w:basedOn w:val="Fuentedeprrafopredeter"/>
+    <w:link w:val="Ttulo"/>
     <w:uiPriority w:val="10"/>
     <w:rsid w:val="00BA3B38"/>
     <w:rPr>
@@ -1190,7 +1482,7 @@
       <w:szCs w:val="56"/>
     </w:rPr>
   </w:style>
-  <w:style w:type="paragraph" w:styleId="ListParagraph">
+  <w:style w:type="paragraph" w:styleId="Prrafodelista">
     <w:name w:val="List Paragraph"/>
     <w:basedOn w:val="Normal"/>
     <w:uiPriority w:val="34"/>
@@ -1204,9 +1496,9 @@
       <w:noProof w:val="0"/>
     </w:rPr>
   </w:style>
-  <w:style w:type="character" w:styleId="CommentReference">
+  <w:style w:type="character" w:styleId="Refdecomentario">
     <w:name w:val="annotation reference"/>
-    <w:basedOn w:val="DefaultParagraphFont"/>
+    <w:basedOn w:val="Fuentedeprrafopredeter"/>
     <w:uiPriority w:val="99"/>
     <w:semiHidden/>
     <w:unhideWhenUsed/>
@@ -1216,10 +1508,10 @@
       <w:szCs w:val="16"/>
     </w:rPr>
   </w:style>
-  <w:style w:type="paragraph" w:styleId="CommentText">
+  <w:style w:type="paragraph" w:styleId="Textocomentario">
     <w:name w:val="annotation text"/>
     <w:basedOn w:val="Normal"/>
-    <w:link w:val="CommentTextChar"/>
+    <w:link w:val="TextocomentarioCar"/>
     <w:uiPriority w:val="99"/>
     <w:semiHidden/>
     <w:unhideWhenUsed/>
@@ -1233,10 +1525,10 @@
       <w:szCs w:val="20"/>
     </w:rPr>
   </w:style>
-  <w:style w:type="character" w:customStyle="1" w:styleId="CommentTextChar">
-    <w:name w:val="Comment Text Char"/>
-    <w:basedOn w:val="DefaultParagraphFont"/>
-    <w:link w:val="CommentText"/>
+  <w:style w:type="character" w:customStyle="1" w:styleId="TextocomentarioCar">
+    <w:name w:val="Texto comentario Car"/>
+    <w:basedOn w:val="Fuentedeprrafopredeter"/>
+    <w:link w:val="Textocomentario"/>
     <w:uiPriority w:val="99"/>
     <w:semiHidden/>
     <w:rsid w:val="00A442AC"/>
@@ -1787,5 +2079,20 @@
 </file>
 
 <file path=customXml/itemProps3.xml><?xml version="1.0" encoding="utf-8"?>
-<ds:datastoreItem xmlns:ds="http://schemas.openxmlformats.org/officeDocument/2006/customXml" ds:itemID="{40CE0DC1-42B7-46C6-90BB-2912C538F6FA}"/>
+<ds:datastoreItem xmlns:ds="http://schemas.openxmlformats.org/officeDocument/2006/customXml" ds:itemID="{40CE0DC1-42B7-46C6-90BB-2912C538F6FA}">
+  <ds:schemaRefs>
+    <ds:schemaRef ds:uri="http://schemas.microsoft.com/office/2006/metadata/contentType"/>
+    <ds:schemaRef ds:uri="http://schemas.microsoft.com/office/2006/metadata/properties/metaAttributes"/>
+    <ds:schemaRef ds:uri="http://www.w3.org/2001/XMLSchema"/>
+    <ds:schemaRef ds:uri="http://schemas.microsoft.com/office/2006/metadata/properties"/>
+    <ds:schemaRef ds:uri="164883f8-7691-4ecf-b54a-664c0d0edefe"/>
+    <ds:schemaRef ds:uri="85e30bcc-d76c-4413-8e4d-2dce22fb0743"/>
+    <ds:schemaRef ds:uri="http://schemas.microsoft.com/office/2006/documentManagement/types"/>
+    <ds:schemaRef ds:uri="http://schemas.microsoft.com/office/infopath/2007/PartnerControls"/>
+    <ds:schemaRef ds:uri="http://schemas.openxmlformats.org/package/2006/metadata/core-properties"/>
+    <ds:schemaRef ds:uri="http://purl.org/dc/elements/1.1/"/>
+    <ds:schemaRef ds:uri="http://purl.org/dc/terms/"/>
+    <ds:schemaRef ds:uri="http://schemas.microsoft.com/internal/obd"/>
+  </ds:schemaRefs>
+</ds:datastoreItem>
 </file>
</xml_diff>